<commit_message>
Update notes and doc.
</commit_message>
<xml_diff>
--- a/documentation/Project documentation.docx
+++ b/documentation/Project documentation.docx
@@ -423,7 +423,7 @@
           <w:noProof/>
         </w:rPr>
         <w:drawing>
-          <wp:inline distT="0" distB="0" distL="0" distR="0" wp14:anchorId="420069C0" wp14:editId="52937984">
+          <wp:inline distT="0" distB="0" distL="0" distR="0" wp14:anchorId="420069C0" wp14:editId="492B1AF8">
             <wp:extent cx="5760720" cy="2104359"/>
             <wp:effectExtent l="19050" t="19050" r="11430" b="10795"/>
             <wp:docPr id="1008468090" name="Picture 1"/>
@@ -811,7 +811,7 @@
           <w:noProof/>
         </w:rPr>
         <w:drawing>
-          <wp:inline distT="0" distB="0" distL="0" distR="0" wp14:anchorId="40F4E0FA" wp14:editId="7C43DD73">
+          <wp:inline distT="0" distB="0" distL="0" distR="0" wp14:anchorId="40F4E0FA" wp14:editId="6FEBEE8A">
             <wp:extent cx="5760720" cy="2529840"/>
             <wp:effectExtent l="19050" t="19050" r="11430" b="22860"/>
             <wp:docPr id="970891026" name="Picture 2" descr="A screenshot of a chat&#10;&#10;AI-generated content may be incorrect."/>
@@ -1121,7 +1121,7 @@
           <w:noProof/>
         </w:rPr>
         <w:drawing>
-          <wp:inline distT="0" distB="0" distL="0" distR="0" wp14:anchorId="3714AB12" wp14:editId="108C952F">
+          <wp:inline distT="0" distB="0" distL="0" distR="0" wp14:anchorId="3714AB12" wp14:editId="29F32555">
             <wp:extent cx="5760720" cy="2585085"/>
             <wp:effectExtent l="19050" t="19050" r="11430" b="24765"/>
             <wp:docPr id="769829004" name="Picture 4" descr="A screenshot of a chat&#10;&#10;AI-generated content may be incorrect."/>
@@ -1257,7 +1257,7 @@
           <w:noProof/>
         </w:rPr>
         <w:drawing>
-          <wp:inline distT="0" distB="0" distL="0" distR="0" wp14:anchorId="39886008" wp14:editId="6E60BF02">
+          <wp:inline distT="0" distB="0" distL="0" distR="0" wp14:anchorId="39886008" wp14:editId="171F61AF">
             <wp:extent cx="5760720" cy="2091055"/>
             <wp:effectExtent l="19050" t="19050" r="11430" b="23495"/>
             <wp:docPr id="768738394" name="Picture 5" descr="A screenshot of a chat&#10;&#10;AI-generated content may be incorrect."/>
@@ -1651,7 +1651,7 @@
           <w:noProof/>
         </w:rPr>
         <w:drawing>
-          <wp:inline distT="0" distB="0" distL="0" distR="0" wp14:anchorId="065AF5AB" wp14:editId="4B2BE799">
+          <wp:inline distT="0" distB="0" distL="0" distR="0" wp14:anchorId="065AF5AB" wp14:editId="2780E6B4">
             <wp:extent cx="5760720" cy="2538095"/>
             <wp:effectExtent l="19050" t="19050" r="11430" b="14605"/>
             <wp:docPr id="856257018" name="Picture 8" descr="A screenshot of a chat&#10;&#10;AI-generated content may be incorrect."/>
@@ -1816,7 +1816,7 @@
           <w:noProof/>
         </w:rPr>
         <w:drawing>
-          <wp:inline distT="0" distB="0" distL="0" distR="0" wp14:anchorId="256DF4B4" wp14:editId="667C573F">
+          <wp:inline distT="0" distB="0" distL="0" distR="0" wp14:anchorId="256DF4B4" wp14:editId="5B3F53DB">
             <wp:extent cx="5760720" cy="2535316"/>
             <wp:effectExtent l="19050" t="19050" r="11430" b="17780"/>
             <wp:docPr id="20408173" name="Picture 9"/>
@@ -1902,7 +1902,7 @@
           <w:noProof/>
         </w:rPr>
         <w:drawing>
-          <wp:inline distT="0" distB="0" distL="0" distR="0" wp14:anchorId="543796E4" wp14:editId="4951E99F">
+          <wp:inline distT="0" distB="0" distL="0" distR="0" wp14:anchorId="543796E4" wp14:editId="3F69DC90">
             <wp:extent cx="5760720" cy="2514600"/>
             <wp:effectExtent l="19050" t="19050" r="11430" b="19050"/>
             <wp:docPr id="2088544938" name="Picture 10" descr="A screenshot of a chat&#10;&#10;AI-generated content may be incorrect."/>
@@ -2027,15 +2027,7 @@
         <w:t xml:space="preserve"> to add all items</w:t>
       </w:r>
       <w:r>
-        <w:t xml:space="preserve"> which </w:t>
-      </w:r>
-      <w:proofErr w:type="gramStart"/>
-      <w:r>
-        <w:t>prompts</w:t>
-      </w:r>
-      <w:proofErr w:type="gramEnd"/>
-      <w:r>
-        <w:t xml:space="preserve"> the UI to retrieve the suggested message from the backend (see </w:t>
+        <w:t xml:space="preserve"> which prompts the UI to retrieve the suggested message from the backend (see </w:t>
       </w:r>
       <w:r>
         <w:fldChar w:fldCharType="begin"/>
@@ -2129,7 +2121,7 @@
           <w:noProof/>
         </w:rPr>
         <w:drawing>
-          <wp:inline distT="0" distB="0" distL="0" distR="0" wp14:anchorId="36A83EFB" wp14:editId="7759C11A">
+          <wp:inline distT="0" distB="0" distL="0" distR="0" wp14:anchorId="36A83EFB" wp14:editId="670ED763">
             <wp:extent cx="5760720" cy="2554605"/>
             <wp:effectExtent l="19050" t="19050" r="11430" b="17145"/>
             <wp:docPr id="1872605766" name="Picture 11" descr="A screenshot of a computer&#10;&#10;AI-generated content may be incorrect."/>
@@ -2215,7 +2207,7 @@
           <w:noProof/>
         </w:rPr>
         <w:drawing>
-          <wp:inline distT="0" distB="0" distL="0" distR="0" wp14:anchorId="4A2FE965" wp14:editId="74DA5773">
+          <wp:inline distT="0" distB="0" distL="0" distR="0" wp14:anchorId="4A2FE965" wp14:editId="388525FB">
             <wp:extent cx="5760720" cy="2539365"/>
             <wp:effectExtent l="19050" t="19050" r="11430" b="13335"/>
             <wp:docPr id="556083231" name="Picture 12" descr="A screenshot of a chat&#10;&#10;AI-generated content may be incorrect."/>
@@ -2300,7 +2292,7 @@
           <w:noProof/>
         </w:rPr>
         <w:drawing>
-          <wp:inline distT="0" distB="0" distL="0" distR="0" wp14:anchorId="5A8C108E" wp14:editId="021B856D">
+          <wp:inline distT="0" distB="0" distL="0" distR="0" wp14:anchorId="5A8C108E" wp14:editId="1FFC98F8">
             <wp:extent cx="5760720" cy="2536190"/>
             <wp:effectExtent l="19050" t="19050" r="11430" b="16510"/>
             <wp:docPr id="1176747354" name="Picture 13" descr="A screenshot of a chat&#10;&#10;AI-generated content may be incorrect."/>
@@ -2420,7 +2412,7 @@
           <w:noProof/>
         </w:rPr>
         <w:drawing>
-          <wp:inline distT="0" distB="0" distL="0" distR="0" wp14:anchorId="5E3EA55C" wp14:editId="123E7BAE">
+          <wp:inline distT="0" distB="0" distL="0" distR="0" wp14:anchorId="5E3EA55C" wp14:editId="1A4D3BD2">
             <wp:extent cx="5760720" cy="2528570"/>
             <wp:effectExtent l="19050" t="19050" r="11430" b="24130"/>
             <wp:docPr id="277969068" name="Picture 14" descr="A screenshot of a chat&#10;&#10;AI-generated content may be incorrect."/>
@@ -2563,7 +2555,7 @@
           <w:noProof/>
         </w:rPr>
         <w:drawing>
-          <wp:inline distT="0" distB="0" distL="0" distR="0" wp14:anchorId="1A7CC348" wp14:editId="5B8ED998">
+          <wp:inline distT="0" distB="0" distL="0" distR="0" wp14:anchorId="1A7CC348" wp14:editId="6E85B3BD">
             <wp:extent cx="5760720" cy="2545715"/>
             <wp:effectExtent l="19050" t="19050" r="11430" b="26035"/>
             <wp:docPr id="266881601" name="Picture 15" descr="A screenshot of a computer&#10;&#10;AI-generated content may be incorrect."/>
@@ -2649,7 +2641,7 @@
           <w:noProof/>
         </w:rPr>
         <w:drawing>
-          <wp:inline distT="0" distB="0" distL="0" distR="0" wp14:anchorId="0B94614B" wp14:editId="17F98C7A">
+          <wp:inline distT="0" distB="0" distL="0" distR="0" wp14:anchorId="0B94614B" wp14:editId="03F5247E">
             <wp:extent cx="5760720" cy="2541905"/>
             <wp:effectExtent l="19050" t="19050" r="11430" b="10795"/>
             <wp:docPr id="651206896" name="Picture 16" descr="A screenshot of a computer&#10;&#10;AI-generated content may be incorrect."/>
@@ -2852,15 +2844,7 @@
     </w:p>
     <w:p>
       <w:r>
-        <w:t xml:space="preserve">When the user sends a message, the </w:t>
-      </w:r>
-      <w:proofErr w:type="gramStart"/>
-      <w:r>
-        <w:t>frontend</w:t>
-      </w:r>
-      <w:proofErr w:type="gramEnd"/>
-      <w:r>
-        <w:t xml:space="preserve"> initiates a sequence of three API calls to the backend.</w:t>
+        <w:t>When the user sends a message, the frontend initiates a sequence of three API calls to the backend.</w:t>
       </w:r>
     </w:p>
     <w:p>
@@ -2929,15 +2913,7 @@
     </w:p>
     <w:p>
       <w:r>
-        <w:t xml:space="preserve">The view renders three distinct message types: welcome, user, and </w:t>
-      </w:r>
-      <w:proofErr w:type="gramStart"/>
-      <w:r>
-        <w:t>reply</w:t>
-      </w:r>
-      <w:proofErr w:type="gramEnd"/>
-      <w:r>
-        <w:t xml:space="preserve"> messages. The rendering logic for all messages is encapsulated in a separate `MessagesList` React component. This decoupling ensures the code is extensible and easy to maintain, which proved valuable during development as the message structure evolved.</w:t>
+        <w:t>The view renders three distinct message types: welcome, user, and reply messages. The rendering logic for all messages is encapsulated in a separate `MessagesList` React component. This decoupling ensures the code is extensible and easy to maintain, which proved valuable during development as the message structure evolved.</w:t>
       </w:r>
     </w:p>
     <w:p>
@@ -3743,15 +3719,7 @@
         <w:t>’</w:t>
       </w:r>
       <w:r>
-        <w:t xml:space="preserve">s message that the LLM identified as corresponding to this item, enabling highlighting in the </w:t>
-      </w:r>
-      <w:proofErr w:type="gramStart"/>
-      <w:r>
-        <w:t>frontend</w:t>
-      </w:r>
-      <w:proofErr w:type="gramEnd"/>
-      <w:r>
-        <w:t>.</w:t>
+        <w:t>s message that the LLM identified as corresponding to this item, enabling highlighting in the frontend.</w:t>
       </w:r>
     </w:p>
     <w:p>
@@ -3937,7 +3905,7 @@
           <w:noProof/>
         </w:rPr>
         <w:drawing>
-          <wp:inline distT="0" distB="0" distL="0" distR="0" wp14:anchorId="75C5FA25" wp14:editId="2FE8FB32">
+          <wp:inline distT="0" distB="0" distL="0" distR="0" wp14:anchorId="75C5FA25" wp14:editId="6D482660">
             <wp:extent cx="5760720" cy="5565140"/>
             <wp:effectExtent l="0" t="0" r="0" b="0"/>
             <wp:docPr id="142326959" name="Picture 1" descr="A screenshot of a computer&#10;&#10;AI-generated content may be incorrect."/>
@@ -4008,35 +3976,34 @@
     </w:p>
     <w:p>
       <w:r>
-        <w:t xml:space="preserve">The DataspecerConnector is the concrete implementation of the IDataspecerConnector interface. It uses the dotnet HttpClient to download the Dataspecer package specification from a configurable endpoint. It then retrieves either the en/dsv.ttl or en/model.owl.ttl file, depending on </w:t>
-      </w:r>
-      <w:r>
-        <w:lastRenderedPageBreak/>
-        <w:t xml:space="preserve">the method called. The default endpoint is </w:t>
+        <w:t>The DataspecerConnector is the concrete implementation of the IDataspecerConnector interface. It uses the dotnet HttpClient to download the Dataspecer packa</w:t>
+      </w:r>
+      <w:r>
+        <w:t>ge</w:t>
+      </w:r>
+      <w:r>
+        <w:t>. It then retrieves either the en/dsv.ttl or en/model.owl.ttl file, depending on the method called. The default</w:t>
+      </w:r>
+      <w:r>
+        <w:t xml:space="preserve"> Dataspecer URL</w:t>
+      </w:r>
+      <w:r>
+        <w:t xml:space="preserve"> is </w:t>
       </w:r>
       <w:r>
         <w:rPr>
           <w:b/>
           <w:bCs/>
         </w:rPr>
-        <w:t>https://tool.dataspecer.com/api/experimental/output.zip?iri=</w:t>
-      </w:r>
-      <w:r>
-        <w:t xml:space="preserve"> but this can be changed by modifying the </w:t>
-      </w:r>
-      <w:proofErr w:type="gramStart"/>
-      <w:r>
-        <w:t>Env:Dataspecer</w:t>
-      </w:r>
-      <w:proofErr w:type="gramEnd"/>
-      <w:r>
-        <w:t>:</w:t>
-      </w:r>
-      <w:proofErr w:type="gramStart"/>
-      <w:r>
-        <w:t>Endpoints:DownloadDocumentation</w:t>
-      </w:r>
-      <w:proofErr w:type="gramEnd"/>
+        <w:lastRenderedPageBreak/>
+        <w:t>https://tool.dataspecer.com</w:t>
+      </w:r>
+      <w:r>
+        <w:t xml:space="preserve"> but this can be changed by modifying the Env:Dataspecer:</w:t>
+      </w:r>
+      <w:r>
+        <w:t>Url</w:t>
+      </w:r>
       <w:r>
         <w:t xml:space="preserve"> environment variable. This configurability is particularly useful for local Dataspecer deployments.</w:t>
       </w:r>
@@ -4059,23 +4026,7 @@
     </w:p>
     <w:p>
       <w:r>
-        <w:t xml:space="preserve">OllamaConnector: This connector uses the OllamaSharp library to interact with a locally deployed LLM instance. By default, it sends prompts to llama3.3:70b at localhost:11434. The connector, as well as its associated prompt constructor and response processor (LlamaPromptConstructor and LlamaResponseProcessor), are specifically tuned for this model. While the model can be changed via the </w:t>
-      </w:r>
-      <w:proofErr w:type="gramStart"/>
-      <w:r>
-        <w:t>Env:Llm</w:t>
-      </w:r>
-      <w:proofErr w:type="gramEnd"/>
-      <w:r>
-        <w:t>:</w:t>
-      </w:r>
-      <w:proofErr w:type="gramStart"/>
-      <w:r>
-        <w:t>Ollama:Model</w:t>
-      </w:r>
-      <w:proofErr w:type="gramEnd"/>
-      <w:r>
-        <w:t xml:space="preserve"> environment variable, a different model may not adhere to the expected output format, causing the response processor to fail (e.g., Deepseek</w:t>
+        <w:t>OllamaConnector: This connector uses the OllamaSharp library to interact with a locally deployed LLM instance. By default, it sends prompts to llama3.3:70b at localhost:11434. The connector, as well as its associated prompt constructor and response processor (LlamaPromptConstructor and LlamaResponseProcessor), are specifically tuned for this model. While the model can be changed via the Env:Llm:Ollama:Model environment variable, a different model may not adhere to the expected output format, causing the response processor to fail (e.g., Deepseek</w:t>
       </w:r>
       <w:r>
         <w:t>’</w:t>
@@ -4195,15 +4146,7 @@
         <w:t>’</w:t>
       </w:r>
       <w:r>
-        <w:t xml:space="preserve">s mapped substructure, which is used for highlighting on the </w:t>
-      </w:r>
-      <w:proofErr w:type="gramStart"/>
-      <w:r>
-        <w:t>frontend</w:t>
-      </w:r>
-      <w:proofErr w:type="gramEnd"/>
-      <w:r>
-        <w:t>.</w:t>
+        <w:t>s mapped substructure, which is used for highlighting on the frontend.</w:t>
       </w:r>
     </w:p>
     <w:p>
@@ -4247,11 +4190,7 @@
         </w:numPr>
       </w:pPr>
       <w:r>
-        <w:t xml:space="preserve">Data specification handling: Instead of providing the entire OWL file, the Llama prompts pass a flattened JSON list of relevant data specification items to reduce token size and improve performance. For some operations (e.g., generating a suggested message), the data </w:t>
-      </w:r>
-      <w:r>
-        <w:lastRenderedPageBreak/>
-        <w:t xml:space="preserve">specification is omitted entirely. For others, like suggesting items, a </w:t>
+        <w:t xml:space="preserve">Data specification handling: Instead of providing the entire OWL file, the Llama prompts pass a flattened JSON list of relevant data specification items to reduce token size and improve performance. For some operations (e.g., generating a suggested message), the data specification is omitted entirely. For others, like suggesting items, a </w:t>
       </w:r>
       <w:r>
         <w:t>“</w:t>
@@ -4275,6 +4214,7 @@
         </w:numPr>
       </w:pPr>
       <w:r>
+        <w:lastRenderedPageBreak/>
         <w:t>Consistent data format: To reduce the cognitive load on the LLM, the input data and the requested output are both in a JSON format.</w:t>
       </w:r>
     </w:p>
@@ -4383,15 +4323,7 @@
     </w:p>
     <w:p>
       <w:r>
-        <w:t xml:space="preserve">After a successful retrieval of the OWL representation, this service once again uses the dotnetRDF library to parse the OWL file triple by triple to extract all information on each data specification item. These items </w:t>
-      </w:r>
-      <w:proofErr w:type="gramStart"/>
-      <w:r>
-        <w:t>are then persisted</w:t>
-      </w:r>
-      <w:proofErr w:type="gramEnd"/>
-      <w:r>
-        <w:t xml:space="preserve"> in the database. </w:t>
+        <w:t xml:space="preserve">After a successful retrieval of the OWL representation, this service once again uses the dotnetRDF library to parse the OWL file triple by triple to extract all information on each data specification item. These items are then persisted in the database. </w:t>
       </w:r>
     </w:p>
     <w:p>
@@ -4411,23 +4343,7 @@
     </w:p>
     <w:p>
       <w:r>
-        <w:t xml:space="preserve">It is responsible for creating </w:t>
-      </w:r>
-      <w:proofErr w:type="gramStart"/>
-      <w:r>
-        <w:t>a new</w:t>
-      </w:r>
-      <w:proofErr w:type="gramEnd"/>
-      <w:r>
-        <w:t xml:space="preserve"> conversation and generating a welcome message by calling </w:t>
-      </w:r>
-      <w:proofErr w:type="gramStart"/>
-      <w:r>
-        <w:t>the LLM</w:t>
-      </w:r>
-      <w:proofErr w:type="gramEnd"/>
-      <w:r>
-        <w:t xml:space="preserve"> to get a summary and initial suggestions for the user.</w:t>
+        <w:t>It is responsible for creating a new conversation and generating a welcome message by calling the LLM to get a summary and initial suggestions for the user.</w:t>
       </w:r>
     </w:p>
     <w:p>
@@ -4516,15 +4432,7 @@
         </w:numPr>
       </w:pPr>
       <w:r>
-        <w:t xml:space="preserve">The service then calls </w:t>
-      </w:r>
-      <w:proofErr w:type="gramStart"/>
-      <w:r>
-        <w:t>the LLM</w:t>
-      </w:r>
-      <w:proofErr w:type="gramEnd"/>
-      <w:r>
-        <w:t xml:space="preserve"> again to get suggestions based on the mapped substructure and proceeds to generate a reply. If no items are mapped, the service generates a negative response.</w:t>
+        <w:t>The service then calls the LLM again to get suggestions based on the mapped substructure and proceeds to generate a reply. If no items are mapped, the service generates a negative response.</w:t>
       </w:r>
     </w:p>
     <w:p>
@@ -4581,29 +4489,13 @@
         </w:numPr>
       </w:pPr>
       <w:r>
-        <w:t xml:space="preserve">The service calls </w:t>
-      </w:r>
-      <w:proofErr w:type="gramStart"/>
-      <w:r>
-        <w:t>the LLM</w:t>
-      </w:r>
-      <w:proofErr w:type="gramEnd"/>
-      <w:r>
-        <w:t xml:space="preserve"> to map the newly expanded substructure to the words in the user</w:t>
+        <w:t>The service calls the LLM to map the newly expanded substructure to the words in the user</w:t>
       </w:r>
       <w:r>
         <w:t>’</w:t>
       </w:r>
       <w:r>
-        <w:t xml:space="preserve">s message, which provides the MappedWords for highlighting on the </w:t>
-      </w:r>
-      <w:proofErr w:type="gramStart"/>
-      <w:r>
-        <w:t>frontend</w:t>
-      </w:r>
-      <w:proofErr w:type="gramEnd"/>
-      <w:r>
-        <w:t>.</w:t>
+        <w:t>s message, which provides the MappedWords for highlighting on the frontend.</w:t>
       </w:r>
     </w:p>
     <w:p>
@@ -4666,15 +4558,7 @@
     </w:p>
     <w:p>
       <w:r>
-        <w:t xml:space="preserve">Similarly, </w:t>
-      </w:r>
-      <w:proofErr w:type="gramStart"/>
-      <w:r>
-        <w:t>the LLM</w:t>
-      </w:r>
-      <w:proofErr w:type="gramEnd"/>
-      <w:r>
-        <w:t xml:space="preserve"> might fail to return any suggested items, or it might return only two or three items. In this case, there is a fallback mechanism implemented in this service, which randomly picks some properties related to the currently mapped substructure and offers those to the user.</w:t>
+        <w:t>Similarly, the LLM might fail to return any suggested items, or it might return only two or three items. In this case, there is a fallback mechanism implemented in this service, which randomly picks some properties related to the currently mapped substructure and offers those to the user.</w:t>
       </w:r>
     </w:p>
     <w:p>
@@ -4755,13 +4639,8 @@
           <w:numId w:val="2"/>
         </w:numPr>
       </w:pPr>
-      <w:proofErr w:type="gramStart"/>
-      <w:r>
-        <w:t>The</w:t>
-      </w:r>
-      <w:proofErr w:type="gramEnd"/>
-      <w:r>
-        <w:t xml:space="preserve"> generated SPARQL query string.</w:t>
+      <w:r>
+        <w:t>The generated SPARQL query string.</w:t>
       </w:r>
     </w:p>
     <w:p>
@@ -4815,15 +4694,7 @@
         <w:t>’</w:t>
       </w:r>
       <w:r>
-        <w:t xml:space="preserve">s message. This is what the frontend uses to highlight the relevant text. If a mapped item has no MappedWords, it is still returned to be displayed in a separate section on the </w:t>
-      </w:r>
-      <w:proofErr w:type="gramStart"/>
-      <w:r>
-        <w:t>frontend</w:t>
-      </w:r>
-      <w:proofErr w:type="gramEnd"/>
-      <w:r>
-        <w:t>.</w:t>
+        <w:t>s message. This is what the frontend uses to highlight the relevant text. If a mapped item has no MappedWords, it is still returned to be displayed in a separate section on the frontend.</w:t>
       </w:r>
     </w:p>
     <w:p>
@@ -4916,15 +4787,7 @@
     </w:p>
     <w:p>
       <w:r>
-        <w:t>DELETE /</w:t>
-      </w:r>
-      <w:proofErr w:type="gramStart"/>
-      <w:r>
-        <w:t>conversations/{</w:t>
-      </w:r>
-      <w:proofErr w:type="gramEnd"/>
-      <w:r>
-        <w:t>conversationId}</w:t>
+        <w:t>DELETE /conversations/{conversationId}</w:t>
       </w:r>
     </w:p>
     <w:p>
@@ -4953,15 +4816,7 @@
     </w:p>
     <w:p>
       <w:r>
-        <w:t>GET /</w:t>
-      </w:r>
-      <w:proofErr w:type="gramStart"/>
-      <w:r>
-        <w:t>conversations/{conversationId}/</w:t>
-      </w:r>
-      <w:proofErr w:type="gramEnd"/>
-      <w:r>
-        <w:t>messages</w:t>
+        <w:t>GET /conversations/{conversationId}/messages</w:t>
       </w:r>
     </w:p>
     <w:p>
@@ -4985,36 +4840,12 @@
         </w:numPr>
       </w:pPr>
       <w:r>
-        <w:t xml:space="preserve">The </w:t>
-      </w:r>
-      <w:proofErr w:type="gramStart"/>
-      <w:r>
-        <w:t>frontend</w:t>
-      </w:r>
-      <w:proofErr w:type="gramEnd"/>
-      <w:r>
-        <w:t xml:space="preserve"> calls this endpoint when the user </w:t>
-      </w:r>
-      <w:proofErr w:type="gramStart"/>
-      <w:r>
-        <w:t>opens up</w:t>
-      </w:r>
-      <w:proofErr w:type="gramEnd"/>
-      <w:r>
-        <w:t xml:space="preserve"> a conversation.</w:t>
-      </w:r>
-    </w:p>
-    <w:p>
-      <w:r>
-        <w:t>POST /</w:t>
-      </w:r>
-      <w:proofErr w:type="gramStart"/>
-      <w:r>
-        <w:t>conversations/{conversationId}/</w:t>
-      </w:r>
-      <w:proofErr w:type="gramEnd"/>
-      <w:r>
-        <w:t>messages</w:t>
+        <w:t>The frontend calls this endpoint when the user opens up a conversation.</w:t>
+      </w:r>
+    </w:p>
+    <w:p>
+      <w:r>
+        <w:t>POST /conversations/{conversationId}/messages</w:t>
       </w:r>
     </w:p>
     <w:p>
@@ -5051,28 +4882,12 @@
         </w:numPr>
       </w:pPr>
       <w:r>
-        <w:t xml:space="preserve">The </w:t>
-      </w:r>
-      <w:proofErr w:type="gramStart"/>
-      <w:r>
-        <w:t>frontend</w:t>
-      </w:r>
-      <w:proofErr w:type="gramEnd"/>
-      <w:r>
-        <w:t xml:space="preserve"> calls this endpoint when the user sends a message.</w:t>
-      </w:r>
-    </w:p>
-    <w:p>
-      <w:r>
-        <w:t>GET /</w:t>
-      </w:r>
-      <w:proofErr w:type="gramStart"/>
-      <w:r>
-        <w:t>conversations/{conversationId}/messages/{</w:t>
-      </w:r>
-      <w:proofErr w:type="gramEnd"/>
-      <w:r>
-        <w:t>messageId}</w:t>
+        <w:t>The frontend calls this endpoint when the user sends a message.</w:t>
+      </w:r>
+    </w:p>
+    <w:p>
+      <w:r>
+        <w:t>GET /conversations/{conversationId}/messages/{messageId}</w:t>
       </w:r>
     </w:p>
     <w:p>
@@ -5096,28 +4911,12 @@
         </w:numPr>
       </w:pPr>
       <w:r>
-        <w:t>The frontend only calls this endpoint to retrieve the reply message from the previous POST /</w:t>
-      </w:r>
-      <w:proofErr w:type="gramStart"/>
-      <w:r>
-        <w:t>conversations/{conversationId}/</w:t>
-      </w:r>
-      <w:proofErr w:type="gramEnd"/>
-      <w:r>
-        <w:t>messages call.</w:t>
-      </w:r>
-    </w:p>
-    <w:p>
-      <w:r>
-        <w:t>GET /</w:t>
-      </w:r>
-      <w:proofErr w:type="gramStart"/>
-      <w:r>
-        <w:t>conversations/{conversationId}/</w:t>
-      </w:r>
-      <w:proofErr w:type="gramEnd"/>
-      <w:r>
-        <w:t>data-specification-substructure</w:t>
+        <w:t>The frontend only calls this endpoint to retrieve the reply message from the previous POST /conversations/{conversationId}/messages call.</w:t>
+      </w:r>
+    </w:p>
+    <w:p>
+      <w:r>
+        <w:t>GET /conversations/{conversationId}/data-specification-substructure</w:t>
       </w:r>
     </w:p>
     <w:p>
@@ -5147,15 +4946,7 @@
         </w:numPr>
       </w:pPr>
       <w:r>
-        <w:t xml:space="preserve">The </w:t>
-      </w:r>
-      <w:proofErr w:type="gramStart"/>
-      <w:r>
-        <w:t>frontend</w:t>
-      </w:r>
-      <w:proofErr w:type="gramEnd"/>
-      <w:r>
-        <w:t xml:space="preserve"> calls this endpoint to display the mapped items to the user.</w:t>
+        <w:t>The frontend calls this endpoint to display the mapped items to the user.</w:t>
       </w:r>
     </w:p>
     <w:p>
@@ -5168,15 +4959,7 @@
     </w:p>
     <w:p>
       <w:r>
-        <w:t xml:space="preserve">The application is deployed as a single Docker container that contains both the backend service and the frontend. The following sections outline the prerequisites and steps required for </w:t>
-      </w:r>
-      <w:proofErr w:type="gramStart"/>
-      <w:r>
-        <w:t>a successful</w:t>
-      </w:r>
-      <w:proofErr w:type="gramEnd"/>
-      <w:r>
-        <w:t xml:space="preserve"> deployment.</w:t>
+        <w:t>The application is deployed as a single Docker container that contains both the backend service and the frontend. The following sections outline the prerequisites and steps required for a successful deployment.</w:t>
       </w:r>
     </w:p>
     <w:p>
@@ -5352,15 +5135,7 @@
     </w:p>
     <w:p>
       <w:r>
-        <w:t xml:space="preserve">This default setting assumes that Ollama is listening on the host machine at port 11434. If Ollama is listening </w:t>
-      </w:r>
-      <w:proofErr w:type="gramStart"/>
-      <w:r>
-        <w:t>on</w:t>
-      </w:r>
-      <w:proofErr w:type="gramEnd"/>
-      <w:r>
-        <w:t xml:space="preserve"> a different address you must set its URI in the .env file. To change default settings, do the following:</w:t>
+        <w:t>This default setting assumes that Ollama is listening on the host machine at port 11434. If Ollama is listening on a different address you must set its URI in the .env file. To change default settings, do the following:</w:t>
       </w:r>
     </w:p>
     <w:p>
@@ -5370,35 +5145,50 @@
           <w:iCs/>
         </w:rPr>
       </w:pPr>
-      <w:proofErr w:type="gramStart"/>
       <w:r>
         <w:rPr>
           <w:i/>
           <w:iCs/>
         </w:rPr>
-        <w:t>cp .env</w:t>
-      </w:r>
-      <w:proofErr w:type="gramEnd"/>
-      <w:r>
+        <w:t>cp .env.example .env</w:t>
+      </w:r>
+    </w:p>
+    <w:p>
+      <w:r>
+        <w:t>Then replace the dummy values with your own values.</w:t>
+      </w:r>
+    </w:p>
+    <w:p>
+      <w:pPr>
+        <w:rPr>
+          <w:b/>
+          <w:bCs/>
+        </w:rPr>
+      </w:pPr>
+      <w:r>
+        <w:t xml:space="preserve">3. </w:t>
+      </w:r>
+      <w:r>
+        <w:rPr>
+          <w:b/>
+          <w:bCs/>
+        </w:rPr>
+        <w:t>Build the docker images</w:t>
+      </w:r>
+    </w:p>
+    <w:p>
+      <w:pPr>
         <w:rPr>
           <w:i/>
           <w:iCs/>
         </w:rPr>
-        <w:t>.</w:t>
-      </w:r>
-      <w:proofErr w:type="gramStart"/>
+      </w:pPr>
       <w:r>
         <w:rPr>
           <w:i/>
           <w:iCs/>
         </w:rPr>
-        <w:t>example .env</w:t>
-      </w:r>
-      <w:proofErr w:type="gramEnd"/>
-    </w:p>
-    <w:p>
-      <w:r>
-        <w:t>Then replace the dummy values with your own values.</w:t>
+        <w:t>docker-compose build</w:t>
       </w:r>
     </w:p>
     <w:p>
@@ -5409,14 +5199,48 @@
         </w:rPr>
       </w:pPr>
       <w:r>
-        <w:t xml:space="preserve">3. </w:t>
-      </w:r>
-      <w:r>
         <w:rPr>
           <w:b/>
           <w:bCs/>
         </w:rPr>
-        <w:t>Build the docker images</w:t>
+        <w:t>IMPORTANT</w:t>
+      </w:r>
+      <w:r>
+        <w:rPr>
+          <w:b/>
+          <w:bCs/>
+        </w:rPr>
+        <w:t>:</w:t>
+      </w:r>
+    </w:p>
+    <w:p>
+      <w:r>
+        <w:t>The docker-compose.yml specifies mapping of `host.docker.internal` to `host-gateway`. On Linux it means `host.docker.internal` address is likely mapped to 172.17.0.1</w:t>
+      </w:r>
+    </w:p>
+    <w:p>
+      <w:r>
+        <w:t>If Ollama is listening on 127.0.0.1:11434, then the backend *WILL NOT* be able to connect to it. Make sure Ollama listens on the correct address.</w:t>
+      </w:r>
+    </w:p>
+    <w:p>
+      <w:pPr>
+        <w:rPr>
+          <w:b/>
+          <w:bCs/>
+        </w:rPr>
+      </w:pPr>
+      <w:r>
+        <w:rPr>
+          <w:b/>
+          <w:bCs/>
+        </w:rPr>
+        <w:t>SSH tunneling to Ollama</w:t>
+      </w:r>
+    </w:p>
+    <w:p>
+      <w:r>
+        <w:t>If the LLM is served by Ollama on a remote server, then you must make sure there is an SSH tunnel to the remote server. The following command creates an SSH tunnel that listens on all interfaces.</w:t>
       </w:r>
     </w:p>
     <w:p>
@@ -5431,83 +5255,25 @@
           <w:i/>
           <w:iCs/>
         </w:rPr>
-        <w:t>docker-compose build</w:t>
-      </w:r>
-    </w:p>
-    <w:p>
-      <w:pPr>
-        <w:rPr>
-          <w:b/>
-          <w:bCs/>
-        </w:rPr>
-      </w:pPr>
-      <w:r>
-        <w:rPr>
-          <w:b/>
-          <w:bCs/>
-        </w:rPr>
-        <w:t>IMPORTANT</w:t>
-      </w:r>
-      <w:r>
-        <w:rPr>
-          <w:b/>
-          <w:bCs/>
-        </w:rPr>
-        <w:t>:</w:t>
-      </w:r>
-    </w:p>
-    <w:p>
-      <w:r>
-        <w:t>The docker-compose.yml specifies mapping of `</w:t>
-      </w:r>
-      <w:proofErr w:type="gramStart"/>
-      <w:r>
-        <w:t>host.docker</w:t>
-      </w:r>
-      <w:proofErr w:type="gramEnd"/>
-      <w:r>
-        <w:t>.internal` to `host-gateway`. On Linux it means `</w:t>
-      </w:r>
-      <w:proofErr w:type="gramStart"/>
-      <w:r>
-        <w:t>host.docker</w:t>
-      </w:r>
-      <w:proofErr w:type="gramEnd"/>
-      <w:r>
-        <w:t>.internal` address is likely mapped to 172.17.0.1</w:t>
-      </w:r>
-    </w:p>
-    <w:p>
-      <w:r>
-        <w:t xml:space="preserve">If Ollama is listening on 127.0.0.1:11434, then the backend *WILL NOT* be able to connect to it. Make sure Ollama listens </w:t>
-      </w:r>
-      <w:proofErr w:type="gramStart"/>
-      <w:r>
-        <w:t>on</w:t>
-      </w:r>
-      <w:proofErr w:type="gramEnd"/>
-      <w:r>
-        <w:t xml:space="preserve"> the correct address.</w:t>
-      </w:r>
-    </w:p>
-    <w:p>
-      <w:pPr>
-        <w:rPr>
-          <w:b/>
-          <w:bCs/>
-        </w:rPr>
-      </w:pPr>
-      <w:r>
-        <w:rPr>
-          <w:b/>
-          <w:bCs/>
-        </w:rPr>
-        <w:t>SSH tunneling to Ollama</w:t>
-      </w:r>
-    </w:p>
-    <w:p>
-      <w:r>
-        <w:t>If the LLM is served by Ollama on a remote server, then you must make sure there is an SSH tunnel to the remote server. The following command creates an SSH tunnel that listens on all interfaces.</w:t>
+        <w:t>ssh -f -N -L 0.0.0.0:11434:localhost:11434 user@remote-server</w:t>
+      </w:r>
+    </w:p>
+    <w:p>
+      <w:r>
+        <w:t>This is important because if the SSH tunnel is from 127.0.0.1:11434 to the remote server, then the backend cannot reach it from inside the container.</w:t>
+      </w:r>
+    </w:p>
+    <w:p>
+      <w:pPr>
+        <w:pStyle w:val="Heading2"/>
+      </w:pPr>
+      <w:r>
+        <w:t>Running the app</w:t>
+      </w:r>
+    </w:p>
+    <w:p>
+      <w:r>
+        <w:t>After building the images, run both the frontend and the backend.</w:t>
       </w:r>
     </w:p>
     <w:p>
@@ -5522,61 +5288,12 @@
           <w:i/>
           <w:iCs/>
         </w:rPr>
-        <w:t>ssh -f -N -L 0.0.0.0:11434:localhost:11434 user@remote-server</w:t>
-      </w:r>
-    </w:p>
-    <w:p>
-      <w:r>
-        <w:t>This is important because if the SSH tunnel is from 127.0.0.1:11434 to the remote server, then the backend cannot reach it from inside the container.</w:t>
-      </w:r>
-    </w:p>
-    <w:p>
-      <w:pPr>
-        <w:pStyle w:val="Heading2"/>
-      </w:pPr>
-      <w:r>
-        <w:t>Running the app</w:t>
-      </w:r>
-    </w:p>
-    <w:p>
-      <w:r>
-        <w:t xml:space="preserve">After building the images, run both the frontend and </w:t>
-      </w:r>
-      <w:proofErr w:type="gramStart"/>
-      <w:r>
-        <w:t>the backend</w:t>
-      </w:r>
-      <w:proofErr w:type="gramEnd"/>
-      <w:r>
-        <w:t>.</w:t>
-      </w:r>
-    </w:p>
-    <w:p>
-      <w:pPr>
-        <w:rPr>
-          <w:i/>
-          <w:iCs/>
-        </w:rPr>
-      </w:pPr>
-      <w:r>
-        <w:rPr>
-          <w:i/>
-          <w:iCs/>
-        </w:rPr>
         <w:t>docker-compose up</w:t>
       </w:r>
     </w:p>
     <w:p>
       <w:r>
-        <w:t xml:space="preserve">By default, the </w:t>
-      </w:r>
-      <w:proofErr w:type="gramStart"/>
-      <w:r>
-        <w:t>frontend</w:t>
-      </w:r>
-      <w:proofErr w:type="gramEnd"/>
-      <w:r>
-        <w:t xml:space="preserve"> is served at </w:t>
+        <w:t xml:space="preserve">By default, the frontend is served at </w:t>
       </w:r>
       <w:r>
         <w:rPr>
@@ -6125,15 +5842,7 @@
               <w:t>Suggested Messages</w:t>
             </w:r>
             <w:r>
-              <w:t xml:space="preserve">: users can click suggested items, preview expanded </w:t>
-            </w:r>
-            <w:proofErr w:type="gramStart"/>
-            <w:r>
-              <w:t>messages, and</w:t>
-            </w:r>
-            <w:proofErr w:type="gramEnd"/>
-            <w:r>
-              <w:t xml:space="preserve"> confirm them to refine their query.</w:t>
+              <w:t>: users can click suggested items, preview expanded messages, and confirm them to refine their query.</w:t>
             </w:r>
           </w:p>
         </w:tc>
@@ -6413,21 +6122,8 @@
         <w:t>This section details the design and implementation choices that restrict the current capabilities of the application</w:t>
       </w:r>
       <w:r>
-        <w:t xml:space="preserve"> while </w:t>
-      </w:r>
-      <w:proofErr w:type="gramStart"/>
-      <w:r>
-        <w:t>proposing</w:t>
-      </w:r>
-      <w:proofErr w:type="gramEnd"/>
-      <w:r>
-        <w:t xml:space="preserve"> some possible solutions to the </w:t>
-      </w:r>
-      <w:proofErr w:type="gramStart"/>
-      <w:r>
-        <w:t>posed problems</w:t>
-      </w:r>
-      <w:proofErr w:type="gramEnd"/>
+        <w:t xml:space="preserve"> while proposing some possible solutions to the posed problems</w:t>
+      </w:r>
       <w:r>
         <w:t>.</w:t>
       </w:r>
@@ -6559,7 +6255,7 @@
           <w:noProof/>
         </w:rPr>
         <w:drawing>
-          <wp:inline distT="0" distB="0" distL="0" distR="0" wp14:anchorId="5BEB49D3" wp14:editId="5143C4FD">
+          <wp:inline distT="0" distB="0" distL="0" distR="0" wp14:anchorId="5BEB49D3" wp14:editId="4C72DAFE">
             <wp:extent cx="5760720" cy="2523490"/>
             <wp:effectExtent l="19050" t="19050" r="11430" b="10160"/>
             <wp:docPr id="2066618479" name="Picture 1" descr="A screenshot of a chat&#10;&#10;AI-generated content may be incorrect."/>
@@ -6657,15 +6353,7 @@
       </w:r>
       <w:r>
         <w:lastRenderedPageBreak/>
-        <w:t xml:space="preserve">different item than the one the LLM maps </w:t>
-      </w:r>
-      <w:proofErr w:type="gramStart"/>
-      <w:r>
-        <w:t>to</w:t>
-      </w:r>
-      <w:proofErr w:type="gramEnd"/>
-      <w:r>
-        <w:t xml:space="preserve">, which can be frustrating. A more robust solution would be to present the user with a list of all potential mappings for a given word or phrase, allowing them to select the </w:t>
+        <w:t xml:space="preserve">different item than the one the LLM maps to, which can be frustrating. A more robust solution would be to present the user with a list of all potential mappings for a given word or phrase, allowing them to select the </w:t>
       </w:r>
       <w:r>
         <w:t>ones they meant</w:t>
@@ -6744,31 +6432,7 @@
     </w:p>
     <w:p>
       <w:r>
-        <w:t xml:space="preserve">The database schema has an oversight where properties cannot be shared across multiple classes if they have the same IRI. Because each PropertyItem is linked to its domain class, if two different classes (e.g., Person and Dog) share a property with the same IRI (e.g., </w:t>
-      </w:r>
-      <w:proofErr w:type="gramStart"/>
-      <w:r>
-        <w:t>ex:hasName</w:t>
-      </w:r>
-      <w:proofErr w:type="gramEnd"/>
-      <w:r>
-        <w:t xml:space="preserve">), the system will only be able to store one instance of that property. This is another </w:t>
-      </w:r>
-      <w:proofErr w:type="gramStart"/>
-      <w:r>
-        <w:t>limitation</w:t>
-      </w:r>
-      <w:proofErr w:type="gramEnd"/>
-      <w:r>
-        <w:t xml:space="preserve"> that was discovered </w:t>
-      </w:r>
-      <w:proofErr w:type="gramStart"/>
-      <w:r>
-        <w:t>late</w:t>
-      </w:r>
-      <w:proofErr w:type="gramEnd"/>
-      <w:r>
-        <w:t xml:space="preserve"> and would require a database schema redesign to fix</w:t>
+        <w:t>The database schema has an oversight where properties cannot be shared across multiple classes if they have the same IRI. Because each PropertyItem is linked to its domain class, if two different classes (e.g., Person and Dog) share a property with the same IRI (e.g., ex:hasName), the system will only be able to store one instance of that property. This is another limitation that was discovered late and would require a database schema redesign to fix</w:t>
       </w:r>
     </w:p>
     <w:p>
@@ -7089,15 +6753,7 @@
         <w:t>”</w:t>
       </w:r>
       <w:r>
-        <w:t xml:space="preserve">). A more advanced approach could involve exploring dedicated </w:t>
-      </w:r>
-      <w:proofErr w:type="gramStart"/>
-      <w:r>
-        <w:t>recommender</w:t>
-      </w:r>
-      <w:proofErr w:type="gramEnd"/>
-      <w:r>
-        <w:t xml:space="preserve"> system techniques to provide more context-aware and personalized suggestions. It would also be beneficial to formally rename </w:t>
+        <w:t xml:space="preserve">). A more advanced approach could involve exploring dedicated recommender system techniques to provide more context-aware and personalized suggestions. It would also be beneficial to formally rename </w:t>
       </w:r>
       <w:r>
         <w:t>“</w:t>

</xml_diff>

<commit_message>
Remove reference to external file.
</commit_message>
<xml_diff>
--- a/documentation/Project documentation.docx
+++ b/documentation/Project documentation.docx
@@ -429,7 +429,7 @@
           <w:noProof/>
         </w:rPr>
         <w:drawing>
-          <wp:inline distT="0" distB="0" distL="0" distR="0" wp14:anchorId="420069C0" wp14:editId="1B6248E4">
+          <wp:inline distT="0" distB="0" distL="0" distR="0" wp14:anchorId="420069C0" wp14:editId="0934C7EE">
             <wp:extent cx="5760720" cy="2104359"/>
             <wp:effectExtent l="19050" t="19050" r="11430" b="10795"/>
             <wp:docPr id="1008468090" name="Picture 1"/>
@@ -817,7 +817,7 @@
           <w:noProof/>
         </w:rPr>
         <w:drawing>
-          <wp:inline distT="0" distB="0" distL="0" distR="0" wp14:anchorId="40F4E0FA" wp14:editId="6C8DEA4C">
+          <wp:inline distT="0" distB="0" distL="0" distR="0" wp14:anchorId="40F4E0FA" wp14:editId="737922B1">
             <wp:extent cx="5760720" cy="2529840"/>
             <wp:effectExtent l="19050" t="19050" r="11430" b="22860"/>
             <wp:docPr id="970891026" name="Picture 2" descr="A screenshot of a chat&#10;&#10;AI-generated content may be incorrect."/>
@@ -1127,7 +1127,7 @@
           <w:noProof/>
         </w:rPr>
         <w:drawing>
-          <wp:inline distT="0" distB="0" distL="0" distR="0" wp14:anchorId="3714AB12" wp14:editId="75E4FB69">
+          <wp:inline distT="0" distB="0" distL="0" distR="0" wp14:anchorId="3714AB12" wp14:editId="6BF6BB37">
             <wp:extent cx="5760720" cy="2585085"/>
             <wp:effectExtent l="19050" t="19050" r="11430" b="24765"/>
             <wp:docPr id="769829004" name="Picture 4" descr="A screenshot of a chat&#10;&#10;AI-generated content may be incorrect."/>
@@ -1263,7 +1263,7 @@
           <w:noProof/>
         </w:rPr>
         <w:drawing>
-          <wp:inline distT="0" distB="0" distL="0" distR="0" wp14:anchorId="39886008" wp14:editId="3D97715E">
+          <wp:inline distT="0" distB="0" distL="0" distR="0" wp14:anchorId="39886008" wp14:editId="1E9241E5">
             <wp:extent cx="5760720" cy="2091055"/>
             <wp:effectExtent l="19050" t="19050" r="11430" b="23495"/>
             <wp:docPr id="768738394" name="Picture 5" descr="A screenshot of a chat&#10;&#10;AI-generated content may be incorrect."/>
@@ -1657,7 +1657,7 @@
           <w:noProof/>
         </w:rPr>
         <w:drawing>
-          <wp:inline distT="0" distB="0" distL="0" distR="0" wp14:anchorId="065AF5AB" wp14:editId="3C846159">
+          <wp:inline distT="0" distB="0" distL="0" distR="0" wp14:anchorId="065AF5AB" wp14:editId="03A65186">
             <wp:extent cx="5760720" cy="2538095"/>
             <wp:effectExtent l="19050" t="19050" r="11430" b="14605"/>
             <wp:docPr id="856257018" name="Picture 8" descr="A screenshot of a chat&#10;&#10;AI-generated content may be incorrect."/>
@@ -1822,7 +1822,7 @@
           <w:noProof/>
         </w:rPr>
         <w:drawing>
-          <wp:inline distT="0" distB="0" distL="0" distR="0" wp14:anchorId="256DF4B4" wp14:editId="7D804282">
+          <wp:inline distT="0" distB="0" distL="0" distR="0" wp14:anchorId="256DF4B4" wp14:editId="03D453FA">
             <wp:extent cx="5760720" cy="2535316"/>
             <wp:effectExtent l="19050" t="19050" r="11430" b="17780"/>
             <wp:docPr id="20408173" name="Picture 9"/>
@@ -1908,7 +1908,7 @@
           <w:noProof/>
         </w:rPr>
         <w:drawing>
-          <wp:inline distT="0" distB="0" distL="0" distR="0" wp14:anchorId="543796E4" wp14:editId="7F9B2250">
+          <wp:inline distT="0" distB="0" distL="0" distR="0" wp14:anchorId="543796E4" wp14:editId="3B92A518">
             <wp:extent cx="5760720" cy="2514600"/>
             <wp:effectExtent l="19050" t="19050" r="11430" b="19050"/>
             <wp:docPr id="2088544938" name="Picture 10" descr="A screenshot of a chat&#10;&#10;AI-generated content may be incorrect."/>
@@ -2135,7 +2135,7 @@
           <w:noProof/>
         </w:rPr>
         <w:drawing>
-          <wp:inline distT="0" distB="0" distL="0" distR="0" wp14:anchorId="36A83EFB" wp14:editId="3E7091EE">
+          <wp:inline distT="0" distB="0" distL="0" distR="0" wp14:anchorId="36A83EFB" wp14:editId="781793EB">
             <wp:extent cx="5760720" cy="2554605"/>
             <wp:effectExtent l="19050" t="19050" r="11430" b="17145"/>
             <wp:docPr id="1872605766" name="Picture 11" descr="A screenshot of a computer&#10;&#10;AI-generated content may be incorrect."/>
@@ -2221,7 +2221,7 @@
           <w:noProof/>
         </w:rPr>
         <w:drawing>
-          <wp:inline distT="0" distB="0" distL="0" distR="0" wp14:anchorId="4A2FE965" wp14:editId="35A96410">
+          <wp:inline distT="0" distB="0" distL="0" distR="0" wp14:anchorId="4A2FE965" wp14:editId="1579AE12">
             <wp:extent cx="5760720" cy="2539365"/>
             <wp:effectExtent l="19050" t="19050" r="11430" b="13335"/>
             <wp:docPr id="556083231" name="Picture 12" descr="A screenshot of a chat&#10;&#10;AI-generated content may be incorrect."/>
@@ -2306,7 +2306,7 @@
           <w:noProof/>
         </w:rPr>
         <w:drawing>
-          <wp:inline distT="0" distB="0" distL="0" distR="0" wp14:anchorId="5A8C108E" wp14:editId="62536DD5">
+          <wp:inline distT="0" distB="0" distL="0" distR="0" wp14:anchorId="5A8C108E" wp14:editId="15811E72">
             <wp:extent cx="5760720" cy="2536190"/>
             <wp:effectExtent l="19050" t="19050" r="11430" b="16510"/>
             <wp:docPr id="1176747354" name="Picture 13" descr="A screenshot of a chat&#10;&#10;AI-generated content may be incorrect."/>
@@ -2426,7 +2426,7 @@
           <w:noProof/>
         </w:rPr>
         <w:drawing>
-          <wp:inline distT="0" distB="0" distL="0" distR="0" wp14:anchorId="5E3EA55C" wp14:editId="402EE6A7">
+          <wp:inline distT="0" distB="0" distL="0" distR="0" wp14:anchorId="5E3EA55C" wp14:editId="3FE6D4DE">
             <wp:extent cx="5760720" cy="2528570"/>
             <wp:effectExtent l="19050" t="19050" r="11430" b="24130"/>
             <wp:docPr id="277969068" name="Picture 14" descr="A screenshot of a chat&#10;&#10;AI-generated content may be incorrect."/>
@@ -2569,7 +2569,7 @@
           <w:noProof/>
         </w:rPr>
         <w:drawing>
-          <wp:inline distT="0" distB="0" distL="0" distR="0" wp14:anchorId="1A7CC348" wp14:editId="5DD7F069">
+          <wp:inline distT="0" distB="0" distL="0" distR="0" wp14:anchorId="1A7CC348" wp14:editId="667C0C0A">
             <wp:extent cx="5760720" cy="2545715"/>
             <wp:effectExtent l="19050" t="19050" r="11430" b="26035"/>
             <wp:docPr id="266881601" name="Picture 15" descr="A screenshot of a computer&#10;&#10;AI-generated content may be incorrect."/>
@@ -2655,7 +2655,7 @@
           <w:noProof/>
         </w:rPr>
         <w:drawing>
-          <wp:inline distT="0" distB="0" distL="0" distR="0" wp14:anchorId="0B94614B" wp14:editId="4774907D">
+          <wp:inline distT="0" distB="0" distL="0" distR="0" wp14:anchorId="0B94614B" wp14:editId="5E14FEB3">
             <wp:extent cx="5760720" cy="2541905"/>
             <wp:effectExtent l="19050" t="19050" r="11430" b="10795"/>
             <wp:docPr id="651206896" name="Picture 16" descr="A screenshot of a computer&#10;&#10;AI-generated content may be incorrect."/>
@@ -3998,7 +3998,7 @@
           <w:noProof/>
         </w:rPr>
         <w:drawing>
-          <wp:inline distT="0" distB="0" distL="0" distR="0" wp14:anchorId="75C5FA25" wp14:editId="5219EBB6">
+          <wp:inline distT="0" distB="0" distL="0" distR="0" wp14:anchorId="75C5FA25" wp14:editId="07E101F6">
             <wp:extent cx="5760720" cy="5565140"/>
             <wp:effectExtent l="0" t="0" r="0" b="0"/>
             <wp:docPr id="142326959" name="Picture 1" descr="A screenshot of a computer&#10;&#10;AI-generated content may be incorrect."/>
@@ -4929,16 +4929,13 @@
     </w:p>
     <w:p>
       <w:r>
-        <w:t>The project directory contains a swagger.yml file, which contains the OpenAPI documentation for the full set of available endpoints.</w:t>
-      </w:r>
-      <w:r>
-        <w:t xml:space="preserve"> </w:t>
-      </w:r>
-      <w:r>
         <w:t>This chapter gives</w:t>
       </w:r>
       <w:r>
-        <w:t xml:space="preserve"> an overview of the most important endpoints that the frontend uses to communicate with the backend.</w:t>
+        <w:t xml:space="preserve"> an overview of the most important endpoints that the frontend uses to communicate with the backend</w:t>
+      </w:r>
+      <w:r>
+        <w:t>.</w:t>
       </w:r>
     </w:p>
     <w:p>
@@ -5094,7 +5091,6 @@
         </w:numPr>
       </w:pPr>
       <w:r>
-        <w:lastRenderedPageBreak/>
         <w:t>Adds a message to the conversation.</w:t>
       </w:r>
     </w:p>
@@ -5107,6 +5103,7 @@
         </w:numPr>
       </w:pPr>
       <w:r>
+        <w:lastRenderedPageBreak/>
         <w:t>Returns the newly added user message which also contains the location of the reply message that was generated for it.</w:t>
       </w:r>
     </w:p>
@@ -5423,7 +5420,6 @@
     </w:p>
     <w:p>
       <w:r>
-        <w:lastRenderedPageBreak/>
         <w:t xml:space="preserve">This default setting assumes that Ollama is listening on the host machine at port 11434. If Ollama is listening </w:t>
       </w:r>
       <w:proofErr w:type="gramStart"/>
@@ -5448,6 +5444,7 @@
           <w:i/>
           <w:iCs/>
         </w:rPr>
+        <w:lastRenderedPageBreak/>
         <w:t>cp .env</w:t>
       </w:r>
       <w:proofErr w:type="gramEnd"/>
@@ -5817,7 +5814,6 @@
         </w:numPr>
       </w:pPr>
       <w:r>
-        <w:lastRenderedPageBreak/>
         <w:t xml:space="preserve">Clone and </w:t>
       </w:r>
       <w:r>
@@ -5877,6 +5873,7 @@
           <w:i/>
           <w:iCs/>
         </w:rPr>
+        <w:lastRenderedPageBreak/>
         <w:t>cd DataSpecificationNavigator</w:t>
       </w:r>
     </w:p>
@@ -6257,7 +6254,6 @@
           <w:i/>
           <w:iCs/>
         </w:rPr>
-        <w:lastRenderedPageBreak/>
         <w:t xml:space="preserve">docker build --build-arg VITE_DATASPEC_NAVIGATOR_URL="http://localhost:8080" -t </w:t>
       </w:r>
       <w:proofErr w:type="gramStart"/>
@@ -6295,6 +6291,7 @@
           <w:i/>
           <w:iCs/>
         </w:rPr>
+        <w:lastRenderedPageBreak/>
         <w:t xml:space="preserve">docker </w:t>
       </w:r>
       <w:proofErr w:type="gramStart"/>
@@ -6978,7 +6975,6 @@
                 <w:b/>
                 <w:bCs/>
               </w:rPr>
-              <w:lastRenderedPageBreak/>
               <w:t>Use Case 4</w:t>
             </w:r>
             <w:r>
@@ -6996,7 +6992,11 @@
               <w:spacing w:after="160" w:line="259" w:lineRule="auto"/>
             </w:pPr>
             <w:r>
-              <w:t>User selects one or more items, sees a suggested message, and sends it to refine the query.</w:t>
+              <w:t xml:space="preserve">User selects one or more items, sees a suggested </w:t>
+            </w:r>
+            <w:r>
+              <w:lastRenderedPageBreak/>
+              <w:t>message, and sends it to refine the query.</w:t>
             </w:r>
           </w:p>
         </w:tc>
@@ -7010,13 +7010,18 @@
               <w:spacing w:after="160" w:line="259" w:lineRule="auto"/>
             </w:pPr>
             <w:r>
+              <w:lastRenderedPageBreak/>
               <w:t xml:space="preserve">Implemented: </w:t>
             </w:r>
             <w:r>
               <w:t xml:space="preserve">user can select one or more items, </w:t>
             </w:r>
             <w:r>
-              <w:t>backend generates SuggestedMessage</w:t>
+              <w:t xml:space="preserve">backend generates </w:t>
+            </w:r>
+            <w:r>
+              <w:lastRenderedPageBreak/>
+              <w:t>SuggestedMessage</w:t>
             </w:r>
             <w:r>
               <w:t xml:space="preserve"> and</w:t>
@@ -7211,7 +7216,7 @@
           <w:noProof/>
         </w:rPr>
         <w:drawing>
-          <wp:inline distT="0" distB="0" distL="0" distR="0" wp14:anchorId="5BEB49D3" wp14:editId="73F67CAD">
+          <wp:inline distT="0" distB="0" distL="0" distR="0" wp14:anchorId="5BEB49D3" wp14:editId="2AC2A281">
             <wp:extent cx="5760720" cy="2523490"/>
             <wp:effectExtent l="19050" t="19050" r="11430" b="10160"/>
             <wp:docPr id="2066618479" name="Picture 1" descr="A screenshot of a chat&#10;&#10;AI-generated content may be incorrect."/>

</xml_diff>